<commit_message>
UI and minor updates
</commit_message>
<xml_diff>
--- a/notes.docx
+++ b/notes.docx
@@ -3676,6 +3676,8 @@
                 <w:rFonts w:asciiTheme="majorHAnsi" w:eastAsiaTheme="majorHAnsi" w:hAnsiTheme="majorHAnsi"/>
               </w:rPr>
             </w:pPr>
+            <w:bookmarkStart w:id="0" w:name="_GoBack"/>
+            <w:bookmarkEnd w:id="0"/>
             <w:r>
               <w:rPr>
                 <w:rFonts w:asciiTheme="majorHAnsi" w:eastAsiaTheme="majorHAnsi" w:hAnsiTheme="majorHAnsi" w:hint="eastAsia"/>
@@ -5057,7 +5059,7 @@
         <w:spacing w:after="0"/>
         <w:ind w:firstLine="800"/>
         <w:rPr>
-          <w:rFonts w:asciiTheme="majorHAnsi" w:eastAsiaTheme="majorHAnsi" w:hAnsiTheme="majorHAnsi" w:hint="eastAsia"/>
+          <w:rFonts w:asciiTheme="majorHAnsi" w:eastAsiaTheme="majorHAnsi" w:hAnsiTheme="majorHAnsi"/>
         </w:rPr>
       </w:pPr>
       <w:r>
@@ -5172,7 +5174,7 @@
           <w:p>
             <w:pPr>
               <w:rPr>
-                <w:rFonts w:asciiTheme="majorHAnsi" w:eastAsiaTheme="majorHAnsi" w:hAnsiTheme="majorHAnsi" w:hint="eastAsia"/>
+                <w:rFonts w:asciiTheme="majorHAnsi" w:eastAsiaTheme="majorHAnsi" w:hAnsiTheme="majorHAnsi"/>
                 <w:b/>
                 <w:color w:val="FF0000"/>
                 <w:sz w:val="24"/>
@@ -5207,7 +5209,7 @@
           <w:p>
             <w:pPr>
               <w:rPr>
-                <w:rFonts w:asciiTheme="majorHAnsi" w:eastAsiaTheme="majorHAnsi" w:hAnsiTheme="majorHAnsi" w:hint="eastAsia"/>
+                <w:rFonts w:asciiTheme="majorHAnsi" w:eastAsiaTheme="majorHAnsi" w:hAnsiTheme="majorHAnsi"/>
                 <w:b/>
                 <w:color w:val="FF0000"/>
                 <w:sz w:val="24"/>
@@ -5230,7 +5232,7 @@
           <w:p>
             <w:pPr>
               <w:rPr>
-                <w:rFonts w:asciiTheme="majorHAnsi" w:eastAsiaTheme="majorHAnsi" w:hAnsiTheme="majorHAnsi" w:hint="eastAsia"/>
+                <w:rFonts w:asciiTheme="majorHAnsi" w:eastAsiaTheme="majorHAnsi" w:hAnsiTheme="majorHAnsi"/>
                 <w:b/>
                 <w:color w:val="FF0000"/>
                 <w:sz w:val="24"/>
@@ -5264,7 +5266,7 @@
           <w:p>
             <w:pPr>
               <w:rPr>
-                <w:rFonts w:asciiTheme="majorHAnsi" w:eastAsiaTheme="majorHAnsi" w:hAnsiTheme="majorHAnsi" w:hint="eastAsia"/>
+                <w:rFonts w:asciiTheme="majorHAnsi" w:eastAsiaTheme="majorHAnsi" w:hAnsiTheme="majorHAnsi"/>
                 <w:b/>
                 <w:color w:val="FF0000"/>
                 <w:sz w:val="24"/>
@@ -5298,7 +5300,7 @@
           <w:p>
             <w:pPr>
               <w:rPr>
-                <w:rFonts w:asciiTheme="majorHAnsi" w:eastAsiaTheme="majorHAnsi" w:hAnsiTheme="majorHAnsi" w:hint="eastAsia"/>
+                <w:rFonts w:asciiTheme="majorHAnsi" w:eastAsiaTheme="majorHAnsi" w:hAnsiTheme="majorHAnsi"/>
                 <w:b/>
                 <w:color w:val="FF0000"/>
                 <w:sz w:val="24"/>
@@ -5330,123 +5332,142 @@
           <w:p>
             <w:pPr>
               <w:rPr>
+                <w:rFonts w:asciiTheme="majorHAnsi" w:eastAsiaTheme="majorHAnsi" w:hAnsiTheme="majorHAnsi"/>
+              </w:rPr>
+            </w:pPr>
+          </w:p>
+          <w:p>
+            <w:pPr>
+              <w:rPr>
+                <w:rFonts w:asciiTheme="majorHAnsi" w:eastAsiaTheme="majorHAnsi" w:hAnsiTheme="majorHAnsi"/>
+              </w:rPr>
+            </w:pPr>
+            <w:r>
+              <w:rPr>
                 <w:rFonts w:asciiTheme="majorHAnsi" w:eastAsiaTheme="majorHAnsi" w:hAnsiTheme="majorHAnsi" w:hint="eastAsia"/>
               </w:rPr>
-            </w:pPr>
-          </w:p>
-          <w:p>
-            <w:pPr>
+              <w:t>QUIZ:</w:t>
+            </w:r>
+          </w:p>
+          <w:p>
+            <w:pPr>
+              <w:rPr>
+                <w:rFonts w:asciiTheme="majorHAnsi" w:eastAsiaTheme="majorHAnsi" w:hAnsiTheme="majorHAnsi"/>
+              </w:rPr>
+            </w:pPr>
+          </w:p>
+          <w:p>
+            <w:pPr>
+              <w:rPr>
+                <w:rFonts w:asciiTheme="majorHAnsi" w:eastAsiaTheme="majorHAnsi" w:hAnsiTheme="majorHAnsi"/>
+              </w:rPr>
+            </w:pPr>
+            <w:r>
               <w:rPr>
                 <w:rFonts w:asciiTheme="majorHAnsi" w:eastAsiaTheme="majorHAnsi" w:hAnsiTheme="majorHAnsi" w:hint="eastAsia"/>
               </w:rPr>
+              <w:t>-1) Jewell, look at the paper and the data they sent us (including spreadsheet)</w:t>
+            </w:r>
+          </w:p>
+          <w:p>
+            <w:pPr>
+              <w:rPr>
+                <w:rFonts w:asciiTheme="majorHAnsi" w:eastAsiaTheme="majorHAnsi" w:hAnsiTheme="majorHAnsi"/>
+              </w:rPr>
             </w:pPr>
             <w:r>
               <w:rPr>
                 <w:rFonts w:asciiTheme="majorHAnsi" w:eastAsiaTheme="majorHAnsi" w:hAnsiTheme="majorHAnsi" w:hint="eastAsia"/>
               </w:rPr>
-              <w:t>QUIZ:</w:t>
-            </w:r>
-          </w:p>
-          <w:p>
-            <w:pPr>
+              <w:t>-- for each image, where did it come from?</w:t>
+            </w:r>
+          </w:p>
+          <w:p>
+            <w:pPr>
+              <w:rPr>
+                <w:rFonts w:asciiTheme="majorHAnsi" w:eastAsiaTheme="majorHAnsi" w:hAnsiTheme="majorHAnsi"/>
+              </w:rPr>
+            </w:pPr>
+            <w:r>
               <w:rPr>
                 <w:rFonts w:asciiTheme="majorHAnsi" w:eastAsiaTheme="majorHAnsi" w:hAnsiTheme="majorHAnsi" w:hint="eastAsia"/>
               </w:rPr>
-            </w:pPr>
-          </w:p>
-          <w:p>
-            <w:pPr>
+              <w:t>-- what databases for cals per gram?</w:t>
+            </w:r>
+          </w:p>
+          <w:p>
+            <w:pPr>
+              <w:rPr>
+                <w:rFonts w:asciiTheme="majorHAnsi" w:eastAsiaTheme="majorHAnsi" w:hAnsiTheme="majorHAnsi"/>
+              </w:rPr>
+            </w:pPr>
+            <w:r>
               <w:rPr>
                 <w:rFonts w:asciiTheme="majorHAnsi" w:eastAsiaTheme="majorHAnsi" w:hAnsiTheme="majorHAnsi" w:hint="eastAsia"/>
               </w:rPr>
+              <w:t>-- what databases for unit size?</w:t>
+            </w:r>
+          </w:p>
+          <w:p>
+            <w:pPr>
+              <w:rPr>
+                <w:rFonts w:asciiTheme="majorHAnsi" w:eastAsiaTheme="majorHAnsi" w:hAnsiTheme="majorHAnsi"/>
+              </w:rPr>
             </w:pPr>
             <w:r>
               <w:rPr>
                 <w:rFonts w:asciiTheme="majorHAnsi" w:eastAsiaTheme="majorHAnsi" w:hAnsiTheme="majorHAnsi" w:hint="eastAsia"/>
               </w:rPr>
-              <w:t>-1) Jewell, look at the paper and the data they sent us (including spreadsheet)</w:t>
-            </w:r>
-          </w:p>
-          <w:p>
-            <w:pPr>
+              <w:t>-- give an example for the 2 corn images?</w:t>
+            </w:r>
+          </w:p>
+          <w:p>
+            <w:pPr>
+              <w:rPr>
+                <w:rFonts w:asciiTheme="majorHAnsi" w:eastAsiaTheme="majorHAnsi" w:hAnsiTheme="majorHAnsi"/>
+              </w:rPr>
+            </w:pPr>
+            <w:r>
               <w:rPr>
                 <w:rFonts w:asciiTheme="majorHAnsi" w:eastAsiaTheme="majorHAnsi" w:hAnsiTheme="majorHAnsi" w:hint="eastAsia"/>
               </w:rPr>
-            </w:pPr>
-            <w:r>
-              <w:rPr>
-                <w:rFonts w:asciiTheme="majorHAnsi" w:eastAsiaTheme="majorHAnsi" w:hAnsiTheme="majorHAnsi" w:hint="eastAsia"/>
-              </w:rPr>
-              <w:t>-- for each image, where did it come from?</w:t>
-            </w:r>
-          </w:p>
-          <w:p>
-            <w:pPr>
-              <w:rPr>
-                <w:rFonts w:asciiTheme="majorHAnsi" w:eastAsiaTheme="majorHAnsi" w:hAnsiTheme="majorHAnsi" w:hint="eastAsia"/>
-              </w:rPr>
-            </w:pPr>
-            <w:r>
-              <w:rPr>
-                <w:rFonts w:asciiTheme="majorHAnsi" w:eastAsiaTheme="majorHAnsi" w:hAnsiTheme="majorHAnsi" w:hint="eastAsia"/>
-              </w:rPr>
-              <w:t>-- what databases for cals per gram?</w:t>
-            </w:r>
-          </w:p>
-          <w:p>
-            <w:pPr>
-              <w:rPr>
-                <w:rFonts w:asciiTheme="majorHAnsi" w:eastAsiaTheme="majorHAnsi" w:hAnsiTheme="majorHAnsi" w:hint="eastAsia"/>
-              </w:rPr>
-            </w:pPr>
-            <w:r>
-              <w:rPr>
-                <w:rFonts w:asciiTheme="majorHAnsi" w:eastAsiaTheme="majorHAnsi" w:hAnsiTheme="majorHAnsi" w:hint="eastAsia"/>
-              </w:rPr>
-              <w:t>-- what databases for unit size?</w:t>
-            </w:r>
-          </w:p>
-          <w:p>
-            <w:pPr>
-              <w:rPr>
-                <w:rFonts w:asciiTheme="majorHAnsi" w:eastAsiaTheme="majorHAnsi" w:hAnsiTheme="majorHAnsi" w:hint="eastAsia"/>
-              </w:rPr>
-            </w:pPr>
-            <w:r>
-              <w:rPr>
-                <w:rFonts w:asciiTheme="majorHAnsi" w:eastAsiaTheme="majorHAnsi" w:hAnsiTheme="majorHAnsi" w:hint="eastAsia"/>
-              </w:rPr>
-              <w:t>-- give an example for the 2 corn images?</w:t>
-            </w:r>
-          </w:p>
-          <w:p>
-            <w:pPr>
-              <w:rPr>
-                <w:rFonts w:asciiTheme="majorHAnsi" w:eastAsiaTheme="majorHAnsi" w:hAnsiTheme="majorHAnsi" w:hint="eastAsia"/>
-              </w:rPr>
-            </w:pPr>
-            <w:r>
-              <w:rPr>
-                <w:rFonts w:asciiTheme="majorHAnsi" w:eastAsiaTheme="majorHAnsi" w:hAnsiTheme="majorHAnsi" w:hint="eastAsia"/>
-              </w:rPr>
               <w:t>-- DRAFT EMAIL ASAP</w:t>
             </w:r>
           </w:p>
           <w:p>
             <w:pPr>
               <w:rPr>
-                <w:rFonts w:asciiTheme="majorHAnsi" w:eastAsiaTheme="majorHAnsi" w:hAnsiTheme="majorHAnsi" w:hint="eastAsia"/>
-              </w:rPr>
-            </w:pPr>
-          </w:p>
-          <w:p>
-            <w:pPr>
+                <w:rFonts w:asciiTheme="majorHAnsi" w:eastAsiaTheme="majorHAnsi" w:hAnsiTheme="majorHAnsi"/>
+              </w:rPr>
+            </w:pPr>
+          </w:p>
+          <w:p>
+            <w:pPr>
+              <w:rPr>
+                <w:rFonts w:asciiTheme="majorHAnsi" w:eastAsiaTheme="majorHAnsi" w:hAnsiTheme="majorHAnsi"/>
+                <w:b/>
+                <w:color w:val="FF0000"/>
+                <w:highlight w:val="yellow"/>
+              </w:rPr>
+            </w:pPr>
+            <w:r>
               <w:rPr>
                 <w:rFonts w:asciiTheme="majorHAnsi" w:eastAsiaTheme="majorHAnsi" w:hAnsiTheme="majorHAnsi" w:hint="eastAsia"/>
                 <w:b/>
                 <w:color w:val="FF0000"/>
                 <w:highlight w:val="yellow"/>
               </w:rPr>
+              <w:t>0) get the pilot ready to go again</w:t>
+            </w:r>
+          </w:p>
+          <w:p>
+            <w:pPr>
+              <w:rPr>
+                <w:rFonts w:asciiTheme="majorHAnsi" w:eastAsiaTheme="majorHAnsi" w:hAnsiTheme="majorHAnsi"/>
+                <w:b/>
+                <w:color w:val="FF0000"/>
+                <w:highlight w:val="yellow"/>
+              </w:rPr>
             </w:pPr>
             <w:r>
               <w:rPr>
@@ -5455,57 +5476,38 @@
                 <w:color w:val="FF0000"/>
                 <w:highlight w:val="yellow"/>
               </w:rPr>
-              <w:t>0) get the pilot ready to go again</w:t>
-            </w:r>
-          </w:p>
-          <w:p>
-            <w:pPr>
+              <w:t>-- resolve the back-button issue?</w:t>
+            </w:r>
+          </w:p>
+          <w:p>
+            <w:pPr>
+              <w:rPr>
+                <w:rFonts w:asciiTheme="majorHAnsi" w:eastAsiaTheme="majorHAnsi" w:hAnsiTheme="majorHAnsi"/>
+                <w:b/>
+                <w:color w:val="FF0000"/>
+              </w:rPr>
+            </w:pPr>
+            <w:r>
               <w:rPr>
                 <w:rFonts w:asciiTheme="majorHAnsi" w:eastAsiaTheme="majorHAnsi" w:hAnsiTheme="majorHAnsi" w:hint="eastAsia"/>
                 <w:b/>
                 <w:color w:val="FF0000"/>
                 <w:highlight w:val="yellow"/>
               </w:rPr>
-            </w:pPr>
-            <w:r>
-              <w:rPr>
-                <w:rFonts w:asciiTheme="majorHAnsi" w:eastAsiaTheme="majorHAnsi" w:hAnsiTheme="majorHAnsi" w:hint="eastAsia"/>
-                <w:b/>
-                <w:color w:val="FF0000"/>
-                <w:highlight w:val="yellow"/>
-              </w:rPr>
-              <w:t>-- resolve the back-button issue?</w:t>
-            </w:r>
-          </w:p>
-          <w:p>
-            <w:pPr>
-              <w:rPr>
-                <w:rFonts w:asciiTheme="majorHAnsi" w:eastAsiaTheme="majorHAnsi" w:hAnsiTheme="majorHAnsi" w:hint="eastAsia"/>
-                <w:b/>
-                <w:color w:val="FF0000"/>
-              </w:rPr>
-            </w:pPr>
-            <w:r>
-              <w:rPr>
-                <w:rFonts w:asciiTheme="majorHAnsi" w:eastAsiaTheme="majorHAnsi" w:hAnsiTheme="majorHAnsi" w:hint="eastAsia"/>
-                <w:b/>
-                <w:color w:val="FF0000"/>
-                <w:highlight w:val="yellow"/>
-              </w:rPr>
               <w:t>-- SANITY CHECK (email any suspicious items)</w:t>
             </w:r>
           </w:p>
           <w:p>
             <w:pPr>
               <w:rPr>
-                <w:rFonts w:asciiTheme="majorHAnsi" w:eastAsiaTheme="majorHAnsi" w:hAnsiTheme="majorHAnsi" w:hint="eastAsia"/>
-              </w:rPr>
-            </w:pPr>
-          </w:p>
-          <w:p>
-            <w:pPr>
-              <w:rPr>
-                <w:rFonts w:asciiTheme="majorHAnsi" w:eastAsiaTheme="majorHAnsi" w:hAnsiTheme="majorHAnsi" w:hint="eastAsia"/>
+                <w:rFonts w:asciiTheme="majorHAnsi" w:eastAsiaTheme="majorHAnsi" w:hAnsiTheme="majorHAnsi"/>
+              </w:rPr>
+            </w:pPr>
+          </w:p>
+          <w:p>
+            <w:pPr>
+              <w:rPr>
+                <w:rFonts w:asciiTheme="majorHAnsi" w:eastAsiaTheme="majorHAnsi" w:hAnsiTheme="majorHAnsi"/>
                 <w:b/>
                 <w:color w:val="FF0000"/>
                 <w:highlight w:val="yellow"/>
@@ -5527,7 +5529,7 @@
           <w:p>
             <w:pPr>
               <w:rPr>
-                <w:rFonts w:asciiTheme="majorHAnsi" w:eastAsiaTheme="majorHAnsi" w:hAnsiTheme="majorHAnsi" w:hint="eastAsia"/>
+                <w:rFonts w:asciiTheme="majorHAnsi" w:eastAsiaTheme="majorHAnsi" w:hAnsiTheme="majorHAnsi"/>
                 <w:b/>
                 <w:color w:val="FF0000"/>
                 <w:highlight w:val="yellow"/>
@@ -5549,7 +5551,7 @@
           <w:p>
             <w:pPr>
               <w:rPr>
-                <w:rFonts w:asciiTheme="majorHAnsi" w:eastAsiaTheme="majorHAnsi" w:hAnsiTheme="majorHAnsi" w:hint="eastAsia"/>
+                <w:rFonts w:asciiTheme="majorHAnsi" w:eastAsiaTheme="majorHAnsi" w:hAnsiTheme="majorHAnsi"/>
                 <w:b/>
                 <w:color w:val="FF0000"/>
                 <w:highlight w:val="yellow"/>
@@ -5595,7 +5597,7 @@
             <w:pPr>
               <w:shd w:val="clear" w:color="auto" w:fill="FFFFFF"/>
               <w:rPr>
-                <w:rFonts w:asciiTheme="majorHAnsi" w:eastAsiaTheme="majorHAnsi" w:hAnsiTheme="majorHAnsi" w:cs="Arial" w:hint="eastAsia"/>
+                <w:rFonts w:asciiTheme="majorHAnsi" w:eastAsiaTheme="majorHAnsi" w:hAnsiTheme="majorHAnsi" w:cs="Arial"/>
                 <w:b/>
                 <w:color w:val="FF0000"/>
                 <w:sz w:val="19"/>
@@ -5628,7 +5630,7 @@
           <w:p>
             <w:pPr>
               <w:rPr>
-                <w:rFonts w:asciiTheme="majorHAnsi" w:eastAsiaTheme="majorHAnsi" w:hAnsiTheme="majorHAnsi" w:hint="eastAsia"/>
+                <w:rFonts w:asciiTheme="majorHAnsi" w:eastAsiaTheme="majorHAnsi" w:hAnsiTheme="majorHAnsi"/>
               </w:rPr>
             </w:pPr>
             <w:r>
@@ -5643,14 +5645,14 @@
           <w:p>
             <w:pPr>
               <w:rPr>
-                <w:rFonts w:asciiTheme="majorHAnsi" w:eastAsiaTheme="majorHAnsi" w:hAnsiTheme="majorHAnsi" w:hint="eastAsia"/>
-              </w:rPr>
-            </w:pPr>
-          </w:p>
-          <w:p>
-            <w:pPr>
-              <w:rPr>
-                <w:rFonts w:asciiTheme="majorHAnsi" w:eastAsiaTheme="majorHAnsi" w:hAnsiTheme="majorHAnsi" w:hint="eastAsia"/>
+                <w:rFonts w:asciiTheme="majorHAnsi" w:eastAsiaTheme="majorHAnsi" w:hAnsiTheme="majorHAnsi"/>
+              </w:rPr>
+            </w:pPr>
+          </w:p>
+          <w:p>
+            <w:pPr>
+              <w:rPr>
+                <w:rFonts w:asciiTheme="majorHAnsi" w:eastAsiaTheme="majorHAnsi" w:hAnsiTheme="majorHAnsi"/>
               </w:rPr>
             </w:pPr>
             <w:r>
@@ -5668,63 +5670,52 @@
             <w:pPr>
               <w:shd w:val="clear" w:color="auto" w:fill="FFFFFF"/>
               <w:rPr>
-                <w:rFonts w:asciiTheme="majorHAnsi" w:eastAsiaTheme="majorHAnsi" w:hAnsiTheme="majorHAnsi" w:cs="Arial" w:hint="eastAsia"/>
-                <w:color w:val="222222"/>
-                <w:sz w:val="19"/>
-                <w:szCs w:val="19"/>
-              </w:rPr>
-            </w:pPr>
-          </w:p>
-          <w:p>
-            <w:pPr>
-              <w:shd w:val="clear" w:color="auto" w:fill="FFFFFF"/>
-              <w:rPr>
                 <w:rFonts w:asciiTheme="majorHAnsi" w:eastAsiaTheme="majorHAnsi" w:hAnsiTheme="majorHAnsi" w:cs="Arial"/>
                 <w:color w:val="222222"/>
                 <w:sz w:val="19"/>
                 <w:szCs w:val="19"/>
               </w:rPr>
             </w:pPr>
-            <w:r>
+          </w:p>
+          <w:p>
+            <w:pPr>
+              <w:shd w:val="clear" w:color="auto" w:fill="FFFFFF"/>
               <w:rPr>
                 <w:rFonts w:asciiTheme="majorHAnsi" w:eastAsiaTheme="majorHAnsi" w:hAnsiTheme="majorHAnsi" w:cs="Arial"/>
                 <w:color w:val="222222"/>
                 <w:sz w:val="19"/>
                 <w:szCs w:val="19"/>
               </w:rPr>
-              <w:t>4) computer vs phone version:</w:t>
-            </w:r>
-          </w:p>
-          <w:p>
-            <w:pPr>
-              <w:shd w:val="clear" w:color="auto" w:fill="FFFFFF"/>
+            </w:pPr>
+            <w:r>
               <w:rPr>
                 <w:rFonts w:asciiTheme="majorHAnsi" w:eastAsiaTheme="majorHAnsi" w:hAnsiTheme="majorHAnsi" w:cs="Arial"/>
                 <w:color w:val="222222"/>
                 <w:sz w:val="19"/>
                 <w:szCs w:val="19"/>
               </w:rPr>
-            </w:pPr>
-            <w:r>
+              <w:t>4) computer vs phone version:</w:t>
+            </w:r>
+          </w:p>
+          <w:p>
+            <w:pPr>
+              <w:shd w:val="clear" w:color="auto" w:fill="FFFFFF"/>
               <w:rPr>
                 <w:rFonts w:asciiTheme="majorHAnsi" w:eastAsiaTheme="majorHAnsi" w:hAnsiTheme="majorHAnsi" w:cs="Arial"/>
                 <w:color w:val="222222"/>
                 <w:sz w:val="19"/>
                 <w:szCs w:val="19"/>
               </w:rPr>
-              <w:t>-- mobile aware software design: how hard is it to do?</w:t>
-            </w:r>
-          </w:p>
-          <w:p>
-            <w:pPr>
-              <w:shd w:val="clear" w:color="auto" w:fill="FFFFFF"/>
+            </w:pPr>
+            <w:r>
               <w:rPr>
                 <w:rFonts w:asciiTheme="majorHAnsi" w:eastAsiaTheme="majorHAnsi" w:hAnsiTheme="majorHAnsi" w:cs="Arial"/>
                 <w:color w:val="222222"/>
                 <w:sz w:val="19"/>
                 <w:szCs w:val="19"/>
               </w:rPr>
-            </w:pPr>
+              <w:t>-- mobile aware software design: how hard is it to do?</w:t>
+            </w:r>
           </w:p>
           <w:p>
             <w:pPr>
@@ -5736,85 +5727,76 @@
                 <w:szCs w:val="19"/>
               </w:rPr>
             </w:pPr>
-            <w:r>
+          </w:p>
+          <w:p>
+            <w:pPr>
+              <w:shd w:val="clear" w:color="auto" w:fill="FFFFFF"/>
               <w:rPr>
                 <w:rFonts w:asciiTheme="majorHAnsi" w:eastAsiaTheme="majorHAnsi" w:hAnsiTheme="majorHAnsi" w:cs="Arial"/>
                 <w:color w:val="222222"/>
                 <w:sz w:val="19"/>
                 <w:szCs w:val="19"/>
               </w:rPr>
-              <w:t>5) better and more complete performance analysis (like Jun's last page on the first quiz)</w:t>
-            </w:r>
-          </w:p>
-          <w:p>
-            <w:pPr>
-              <w:shd w:val="clear" w:color="auto" w:fill="FFFFFF"/>
+            </w:pPr>
+            <w:r>
               <w:rPr>
                 <w:rFonts w:asciiTheme="majorHAnsi" w:eastAsiaTheme="majorHAnsi" w:hAnsiTheme="majorHAnsi" w:cs="Arial"/>
                 <w:color w:val="222222"/>
                 <w:sz w:val="19"/>
                 <w:szCs w:val="19"/>
               </w:rPr>
-            </w:pPr>
-            <w:r>
+              <w:t>5) better and more complete performance analysis (like Jun's last page on the first quiz)</w:t>
+            </w:r>
+          </w:p>
+          <w:p>
+            <w:pPr>
+              <w:shd w:val="clear" w:color="auto" w:fill="FFFFFF"/>
               <w:rPr>
                 <w:rFonts w:asciiTheme="majorHAnsi" w:eastAsiaTheme="majorHAnsi" w:hAnsiTheme="majorHAnsi" w:cs="Arial"/>
                 <w:color w:val="222222"/>
                 <w:sz w:val="19"/>
                 <w:szCs w:val="19"/>
               </w:rPr>
-              <w:t>-- SHOULD WE CHANGE FROM ACCURACY TO PERCENT ERROR?</w:t>
-            </w:r>
-          </w:p>
-          <w:p>
-            <w:pPr>
-              <w:shd w:val="clear" w:color="auto" w:fill="FFFFFF"/>
+            </w:pPr>
+            <w:r>
               <w:rPr>
                 <w:rFonts w:asciiTheme="majorHAnsi" w:eastAsiaTheme="majorHAnsi" w:hAnsiTheme="majorHAnsi" w:cs="Arial"/>
                 <w:color w:val="222222"/>
                 <w:sz w:val="19"/>
                 <w:szCs w:val="19"/>
               </w:rPr>
-            </w:pPr>
-            <w:r>
+              <w:t>-- SHOULD WE CHANGE FROM ACCURACY TO PERCENT ERROR?</w:t>
+            </w:r>
+          </w:p>
+          <w:p>
+            <w:pPr>
+              <w:shd w:val="clear" w:color="auto" w:fill="FFFFFF"/>
               <w:rPr>
                 <w:rFonts w:asciiTheme="majorHAnsi" w:eastAsiaTheme="majorHAnsi" w:hAnsiTheme="majorHAnsi" w:cs="Arial"/>
                 <w:color w:val="222222"/>
                 <w:sz w:val="19"/>
                 <w:szCs w:val="19"/>
               </w:rPr>
-              <w:t>-- minimal first summary page: learning curve (yours and average), score (many options)</w:t>
-            </w:r>
-          </w:p>
-          <w:p>
-            <w:pPr>
-              <w:shd w:val="clear" w:color="auto" w:fill="FFFFFF"/>
+            </w:pPr>
+            <w:r>
               <w:rPr>
                 <w:rFonts w:asciiTheme="majorHAnsi" w:eastAsiaTheme="majorHAnsi" w:hAnsiTheme="majorHAnsi" w:cs="Arial"/>
                 <w:color w:val="222222"/>
                 <w:sz w:val="19"/>
                 <w:szCs w:val="19"/>
               </w:rPr>
-            </w:pPr>
-            <w:r>
+              <w:t>-- minimal first summary page: learning curve (yours and average), score (many options)</w:t>
+            </w:r>
+          </w:p>
+          <w:p>
+            <w:pPr>
+              <w:shd w:val="clear" w:color="auto" w:fill="FFFFFF"/>
               <w:rPr>
                 <w:rFonts w:asciiTheme="majorHAnsi" w:eastAsiaTheme="majorHAnsi" w:hAnsiTheme="majorHAnsi" w:cs="Arial"/>
                 <w:color w:val="222222"/>
                 <w:sz w:val="19"/>
                 <w:szCs w:val="19"/>
               </w:rPr>
-              <w:t>-- offer more details (record how many select this)</w:t>
-            </w:r>
-          </w:p>
-          <w:p>
-            <w:pPr>
-              <w:shd w:val="clear" w:color="auto" w:fill="FFFFFF"/>
-              <w:rPr>
-                <w:rFonts w:asciiTheme="majorHAnsi" w:eastAsiaTheme="majorHAnsi" w:hAnsiTheme="majorHAnsi" w:cs="Arial" w:hint="eastAsia"/>
-                <w:color w:val="222222"/>
-                <w:sz w:val="19"/>
-                <w:szCs w:val="19"/>
-              </w:rPr>
             </w:pPr>
             <w:r>
               <w:rPr>
@@ -5823,6 +5805,26 @@
                 <w:sz w:val="19"/>
                 <w:szCs w:val="19"/>
               </w:rPr>
+              <w:t>-- offer more details (record how many select this)</w:t>
+            </w:r>
+          </w:p>
+          <w:p>
+            <w:pPr>
+              <w:shd w:val="clear" w:color="auto" w:fill="FFFFFF"/>
+              <w:rPr>
+                <w:rFonts w:asciiTheme="majorHAnsi" w:eastAsiaTheme="majorHAnsi" w:hAnsiTheme="majorHAnsi" w:cs="Arial"/>
+                <w:color w:val="222222"/>
+                <w:sz w:val="19"/>
+                <w:szCs w:val="19"/>
+              </w:rPr>
+            </w:pPr>
+            <w:r>
+              <w:rPr>
+                <w:rFonts w:asciiTheme="majorHAnsi" w:eastAsiaTheme="majorHAnsi" w:hAnsiTheme="majorHAnsi" w:cs="Arial"/>
+                <w:color w:val="222222"/>
+                <w:sz w:val="19"/>
+                <w:szCs w:val="19"/>
+              </w:rPr>
               <w:t>-- best 5, worst 5 (possibly with info when the occurred, possibly how hard they are for others)</w:t>
             </w:r>
           </w:p>
@@ -5896,14 +5898,6 @@
         </w:rPr>
         <w:t>80202(Fri)</w:t>
       </w:r>
-    </w:p>
-    <w:p>
-      <w:pPr>
-        <w:spacing w:after="0"/>
-        <w:rPr>
-          <w:rFonts w:asciiTheme="majorHAnsi" w:eastAsiaTheme="majorHAnsi" w:hAnsiTheme="majorHAnsi" w:hint="eastAsia"/>
-        </w:rPr>
-      </w:pPr>
     </w:p>
     <w:tbl>
       <w:tblPr>
@@ -5949,7 +5943,7 @@
           <w:p>
             <w:pPr>
               <w:rPr>
-                <w:rFonts w:asciiTheme="majorHAnsi" w:eastAsiaTheme="majorHAnsi" w:hAnsiTheme="majorHAnsi" w:hint="eastAsia"/>
+                <w:rFonts w:asciiTheme="majorHAnsi" w:eastAsiaTheme="majorHAnsi" w:hAnsiTheme="majorHAnsi"/>
                 <w:b/>
                 <w:color w:val="FF0000"/>
                 <w:szCs w:val="20"/>
@@ -5971,7 +5965,7 @@
           <w:p>
             <w:pPr>
               <w:rPr>
-                <w:rFonts w:asciiTheme="majorHAnsi" w:eastAsiaTheme="majorHAnsi" w:hAnsiTheme="majorHAnsi" w:hint="eastAsia"/>
+                <w:rFonts w:asciiTheme="majorHAnsi" w:eastAsiaTheme="majorHAnsi" w:hAnsiTheme="majorHAnsi"/>
                 <w:b/>
                 <w:color w:val="FF0000"/>
                 <w:szCs w:val="20"/>
@@ -5993,7 +5987,7 @@
           <w:p>
             <w:pPr>
               <w:rPr>
-                <w:rFonts w:asciiTheme="majorHAnsi" w:eastAsiaTheme="majorHAnsi" w:hAnsiTheme="majorHAnsi" w:hint="eastAsia"/>
+                <w:rFonts w:asciiTheme="majorHAnsi" w:eastAsiaTheme="majorHAnsi" w:hAnsiTheme="majorHAnsi"/>
                 <w:b/>
                 <w:color w:val="FF0000"/>
                 <w:szCs w:val="20"/>
@@ -6019,17 +6013,16 @@
                 <w:szCs w:val="20"/>
                 <w:highlight w:val="yellow"/>
               </w:rPr>
-              <w:t>images and icon</w:t>
-            </w:r>
-          </w:p>
-          <w:p>
-            <w:pPr>
-              <w:rPr>
-                <w:rFonts w:asciiTheme="majorHAnsi" w:eastAsiaTheme="majorHAnsi" w:hAnsiTheme="majorHAnsi" w:hint="eastAsia"/>
+              <w:t xml:space="preserve">images and </w:t>
+            </w:r>
+          </w:p>
+          <w:p>
+            <w:pPr>
+              <w:rPr>
+                <w:rFonts w:asciiTheme="majorHAnsi" w:eastAsiaTheme="majorHAnsi" w:hAnsiTheme="majorHAnsi"/>
                 <w:b/>
                 <w:color w:val="FF0000"/>
                 <w:szCs w:val="20"/>
-                <w:highlight w:val="yellow"/>
               </w:rPr>
             </w:pPr>
             <w:r>
@@ -6051,29 +6044,27 @@
                 <w:szCs w:val="20"/>
                 <w:highlight w:val="yellow"/>
               </w:rPr>
-              <w:t>translated related apps</w:t>
-            </w:r>
-          </w:p>
-          <w:p>
-            <w:pPr>
-              <w:rPr>
-                <w:rFonts w:asciiTheme="majorHAnsi" w:eastAsiaTheme="majorHAnsi" w:hAnsiTheme="majorHAnsi" w:hint="eastAsia"/>
-                <w:b/>
-                <w:color w:val="FF0000"/>
+              <w:t>immediate feedback (histogram, density)</w:t>
+            </w:r>
+          </w:p>
+          <w:p>
+            <w:pPr>
+              <w:rPr>
+                <w:rFonts w:asciiTheme="majorHAnsi" w:eastAsiaTheme="majorHAnsi" w:hAnsiTheme="majorHAnsi"/>
                 <w:szCs w:val="20"/>
               </w:rPr>
             </w:pPr>
-            <w:r>
-              <w:rPr>
-                <w:rFonts w:asciiTheme="majorHAnsi" w:eastAsiaTheme="majorHAnsi" w:hAnsiTheme="majorHAnsi" w:cs="Arial"/>
+          </w:p>
+          <w:p>
+            <w:pPr>
+              <w:rPr>
+                <w:rFonts w:asciiTheme="majorHAnsi" w:eastAsiaTheme="majorHAnsi" w:hAnsiTheme="majorHAnsi"/>
                 <w:b/>
                 <w:color w:val="FF0000"/>
                 <w:szCs w:val="20"/>
                 <w:highlight w:val="yellow"/>
-                <w:shd w:val="clear" w:color="auto" w:fill="FFFFFF"/>
-              </w:rPr>
-              <w:t xml:space="preserve">-- </w:t>
-            </w:r>
+              </w:rPr>
+            </w:pPr>
             <w:r>
               <w:rPr>
                 <w:rFonts w:asciiTheme="majorHAnsi" w:eastAsiaTheme="majorHAnsi" w:hAnsiTheme="majorHAnsi" w:hint="eastAsia"/>
@@ -6082,19 +6073,20 @@
                 <w:szCs w:val="20"/>
                 <w:highlight w:val="yellow"/>
               </w:rPr>
-              <w:t>immediate feedback (histogram, density)</w:t>
-            </w:r>
-          </w:p>
-          <w:p>
-            <w:pPr>
-              <w:rPr>
-                <w:rFonts w:asciiTheme="majorHAnsi" w:eastAsiaTheme="majorHAnsi" w:hAnsiTheme="majorHAnsi" w:hint="eastAsia"/>
+              <w:t>0) get the pilot ready to go again</w:t>
+            </w:r>
+          </w:p>
+          <w:p>
+            <w:pPr>
+              <w:rPr>
+                <w:rFonts w:asciiTheme="majorHAnsi" w:eastAsiaTheme="majorHAnsi" w:hAnsiTheme="majorHAnsi"/>
+                <w:b/>
+                <w:color w:val="FF0000"/>
                 <w:szCs w:val="20"/>
-              </w:rPr>
-            </w:pPr>
-          </w:p>
-          <w:p>
-            <w:pPr>
+                <w:highlight w:val="yellow"/>
+              </w:rPr>
+            </w:pPr>
+            <w:r>
               <w:rPr>
                 <w:rFonts w:asciiTheme="majorHAnsi" w:eastAsiaTheme="majorHAnsi" w:hAnsiTheme="majorHAnsi" w:hint="eastAsia"/>
                 <w:b/>
@@ -6102,6 +6094,17 @@
                 <w:szCs w:val="20"/>
                 <w:highlight w:val="yellow"/>
               </w:rPr>
+              <w:t>-- resolve the back-button issue?</w:t>
+            </w:r>
+          </w:p>
+          <w:p>
+            <w:pPr>
+              <w:rPr>
+                <w:rFonts w:asciiTheme="majorHAnsi" w:eastAsiaTheme="majorHAnsi" w:hAnsiTheme="majorHAnsi"/>
+                <w:b/>
+                <w:color w:val="FF0000"/>
+                <w:szCs w:val="20"/>
+              </w:rPr>
             </w:pPr>
             <w:r>
               <w:rPr>
@@ -6111,155 +6114,7 @@
                 <w:szCs w:val="20"/>
                 <w:highlight w:val="yellow"/>
               </w:rPr>
-              <w:t>0) get the pilot ready to go again</w:t>
-            </w:r>
-          </w:p>
-          <w:p>
-            <w:pPr>
-              <w:rPr>
-                <w:rFonts w:asciiTheme="majorHAnsi" w:eastAsiaTheme="majorHAnsi" w:hAnsiTheme="majorHAnsi" w:hint="eastAsia"/>
-                <w:b/>
-                <w:color w:val="FF0000"/>
-                <w:szCs w:val="20"/>
-                <w:highlight w:val="yellow"/>
-              </w:rPr>
-            </w:pPr>
-            <w:r>
-              <w:rPr>
-                <w:rFonts w:asciiTheme="majorHAnsi" w:eastAsiaTheme="majorHAnsi" w:hAnsiTheme="majorHAnsi" w:hint="eastAsia"/>
-                <w:b/>
-                <w:color w:val="FF0000"/>
-                <w:szCs w:val="20"/>
-                <w:highlight w:val="yellow"/>
-              </w:rPr>
-              <w:t>-- resolve the back-button issue?</w:t>
-            </w:r>
-          </w:p>
-          <w:p>
-            <w:pPr>
-              <w:rPr>
-                <w:rFonts w:asciiTheme="majorHAnsi" w:eastAsiaTheme="majorHAnsi" w:hAnsiTheme="majorHAnsi" w:hint="eastAsia"/>
-                <w:b/>
-                <w:color w:val="FF0000"/>
-                <w:szCs w:val="20"/>
-              </w:rPr>
-            </w:pPr>
-            <w:r>
-              <w:rPr>
-                <w:rFonts w:asciiTheme="majorHAnsi" w:eastAsiaTheme="majorHAnsi" w:hAnsiTheme="majorHAnsi" w:hint="eastAsia"/>
-                <w:b/>
-                <w:color w:val="FF0000"/>
-                <w:szCs w:val="20"/>
-                <w:highlight w:val="yellow"/>
-              </w:rPr>
               <w:t>-- SANITY CHECK (email any suspicious items)</w:t>
-            </w:r>
-          </w:p>
-          <w:p>
-            <w:pPr>
-              <w:rPr>
-                <w:rFonts w:asciiTheme="majorHAnsi" w:eastAsiaTheme="majorHAnsi" w:hAnsiTheme="majorHAnsi" w:hint="eastAsia"/>
-                <w:szCs w:val="20"/>
-              </w:rPr>
-            </w:pPr>
-          </w:p>
-          <w:p>
-            <w:pPr>
-              <w:rPr>
-                <w:rFonts w:asciiTheme="majorHAnsi" w:eastAsiaTheme="majorHAnsi" w:hAnsiTheme="majorHAnsi" w:hint="eastAsia"/>
-                <w:b/>
-                <w:color w:val="FF0000"/>
-                <w:szCs w:val="20"/>
-                <w:highlight w:val="yellow"/>
-              </w:rPr>
-            </w:pPr>
-            <w:r>
-              <w:rPr>
-                <w:rFonts w:asciiTheme="majorHAnsi" w:eastAsiaTheme="majorHAnsi" w:hAnsiTheme="majorHAnsi" w:cs="Arial"/>
-                <w:b/>
-                <w:color w:val="FF0000"/>
-                <w:szCs w:val="20"/>
-                <w:highlight w:val="yellow"/>
-                <w:shd w:val="clear" w:color="auto" w:fill="FFFFFF"/>
-              </w:rPr>
-              <w:t>1) database updates:</w:t>
-            </w:r>
-          </w:p>
-          <w:p>
-            <w:pPr>
-              <w:rPr>
-                <w:rFonts w:asciiTheme="majorHAnsi" w:eastAsiaTheme="majorHAnsi" w:hAnsiTheme="majorHAnsi" w:hint="eastAsia"/>
-                <w:b/>
-                <w:color w:val="FF0000"/>
-                <w:szCs w:val="20"/>
-                <w:highlight w:val="yellow"/>
-              </w:rPr>
-            </w:pPr>
-            <w:r>
-              <w:rPr>
-                <w:rFonts w:asciiTheme="majorHAnsi" w:eastAsiaTheme="majorHAnsi" w:hAnsiTheme="majorHAnsi" w:cs="Arial"/>
-                <w:b/>
-                <w:color w:val="FF0000"/>
-                <w:szCs w:val="20"/>
-                <w:highlight w:val="yellow"/>
-                <w:shd w:val="clear" w:color="auto" w:fill="FFFFFF"/>
-              </w:rPr>
-              <w:t>-- compare what Jinwoo has added </w:t>
-            </w:r>
-          </w:p>
-          <w:p>
-            <w:pPr>
-              <w:rPr>
-                <w:rFonts w:asciiTheme="majorHAnsi" w:eastAsiaTheme="majorHAnsi" w:hAnsiTheme="majorHAnsi" w:hint="eastAsia"/>
-                <w:b/>
-                <w:color w:val="FF0000"/>
-                <w:szCs w:val="20"/>
-                <w:highlight w:val="yellow"/>
-              </w:rPr>
-            </w:pPr>
-            <w:r>
-              <w:rPr>
-                <w:rFonts w:asciiTheme="majorHAnsi" w:eastAsiaTheme="majorHAnsi" w:hAnsiTheme="majorHAnsi" w:cs="Arial"/>
-                <w:b/>
-                <w:color w:val="FF0000"/>
-                <w:szCs w:val="20"/>
-                <w:highlight w:val="yellow"/>
-                <w:shd w:val="clear" w:color="auto" w:fill="FFFFFF"/>
-              </w:rPr>
-              <w:t>-- definitely record screen size to determine whether computer or phone are use (</w:t>
-            </w:r>
-            <w:r>
-              <w:rPr>
-                <w:rFonts w:asciiTheme="majorHAnsi" w:eastAsiaTheme="majorHAnsi" w:hAnsiTheme="majorHAnsi" w:hint="eastAsia"/>
-                <w:b/>
-                <w:color w:val="FF0000"/>
-                <w:szCs w:val="20"/>
-                <w:highlight w:val="yellow"/>
-              </w:rPr>
-              <w:t>important for data analysis, e.g., errors, timing, etc.)</w:t>
-            </w:r>
-          </w:p>
-          <w:p>
-            <w:pPr>
-              <w:shd w:val="clear" w:color="auto" w:fill="FFFFFF"/>
-              <w:rPr>
-                <w:rFonts w:asciiTheme="majorHAnsi" w:eastAsiaTheme="majorHAnsi" w:hAnsiTheme="majorHAnsi" w:cs="Arial" w:hint="eastAsia"/>
-                <w:b/>
-                <w:color w:val="FF0000"/>
-                <w:szCs w:val="20"/>
-                <w:shd w:val="clear" w:color="auto" w:fill="FFFFFF"/>
-              </w:rPr>
-            </w:pPr>
-            <w:r>
-              <w:rPr>
-                <w:rFonts w:asciiTheme="majorHAnsi" w:eastAsiaTheme="majorHAnsi" w:hAnsiTheme="majorHAnsi" w:cs="Arial"/>
-                <w:b/>
-                <w:color w:val="FF0000"/>
-                <w:szCs w:val="20"/>
-                <w:highlight w:val="yellow"/>
-                <w:shd w:val="clear" w:color="auto" w:fill="FFFFFF"/>
-              </w:rPr>
-              <w:t>-- record where the data came from: quiz or app</w:t>
             </w:r>
           </w:p>
           <w:p>
@@ -6271,8 +6126,6 @@
                 <w:szCs w:val="20"/>
               </w:rPr>
             </w:pPr>
-            <w:bookmarkStart w:id="0" w:name="_GoBack"/>
-            <w:bookmarkEnd w:id="0"/>
           </w:p>
           <w:p>
             <w:pPr>
@@ -6307,7 +6160,6 @@
                 <w:color w:val="222222"/>
                 <w:szCs w:val="20"/>
               </w:rPr>
-              <w:lastRenderedPageBreak/>
               <w:t xml:space="preserve">-- SHOULD WE CHANGE FROM ACCURACY TO </w:t>
             </w:r>
             <w:r>
@@ -6368,7 +6220,7 @@
             <w:pPr>
               <w:shd w:val="clear" w:color="auto" w:fill="FFFFFF"/>
               <w:rPr>
-                <w:rFonts w:asciiTheme="majorHAnsi" w:eastAsiaTheme="majorHAnsi" w:hAnsiTheme="majorHAnsi" w:cs="Arial" w:hint="eastAsia"/>
+                <w:rFonts w:asciiTheme="majorHAnsi" w:eastAsiaTheme="majorHAnsi" w:hAnsiTheme="majorHAnsi" w:cs="Arial"/>
                 <w:color w:val="222222"/>
                 <w:sz w:val="19"/>
                 <w:szCs w:val="19"/>
@@ -6386,14 +6238,6 @@
         </w:tc>
       </w:tr>
     </w:tbl>
-    <w:p>
-      <w:pPr>
-        <w:spacing w:after="0"/>
-        <w:rPr>
-          <w:rFonts w:asciiTheme="majorHAnsi" w:eastAsiaTheme="majorHAnsi" w:hAnsiTheme="majorHAnsi"/>
-        </w:rPr>
-      </w:pPr>
-    </w:p>
     <w:p>
       <w:pPr>
         <w:spacing w:after="0"/>

</xml_diff>